<commit_message>
add pages to word file
</commit_message>
<xml_diff>
--- a/iplaymusic-boss-notes.docx
+++ b/iplaymusic-boss-notes.docx
@@ -281,6 +281,23 @@
         <w:t xml:space="preserve"> med gode beskrivelser</w:t>
       </w:r>
     </w:p>
+    <w:p>
+      <w:pPr>
+        <w:pStyle w:val="Listeafsnit"/>
+        <w:numPr>
+          <w:ilvl w:val="0"/>
+          <w:numId w:val="1"/>
+        </w:numPr>
+      </w:pPr>
+      <w:proofErr w:type="spellStart"/>
+      <w:r>
+        <w:t>Tailwind</w:t>
+      </w:r>
+      <w:proofErr w:type="spellEnd"/>
+      <w:r>
+        <w:t xml:space="preserve"> dark mode</w:t>
+      </w:r>
+    </w:p>
     <w:p/>
     <w:p/>
     <w:p/>
@@ -580,8 +597,305 @@
           <w:numId w:val="1"/>
         </w:numPr>
       </w:pPr>
+      <w:proofErr w:type="spellStart"/>
       <w:r>
         <w:t>Toastify</w:t>
+      </w:r>
+      <w:proofErr w:type="spellEnd"/>
+    </w:p>
+    <w:p/>
+    <w:p/>
+    <w:p/>
+    <w:p/>
+    <w:p/>
+    <w:p/>
+    <w:p>
+      <w:pPr>
+        <w:jc w:val="center"/>
+        <w:rPr>
+          <w:b/>
+          <w:bCs/>
+          <w:sz w:val="32"/>
+          <w:szCs w:val="32"/>
+        </w:rPr>
+      </w:pPr>
+      <w:r>
+        <w:rPr>
+          <w:b/>
+          <w:bCs/>
+          <w:sz w:val="32"/>
+          <w:szCs w:val="32"/>
+        </w:rPr>
+        <w:t xml:space="preserve">Minimal </w:t>
+      </w:r>
+      <w:proofErr w:type="spellStart"/>
+      <w:r>
+        <w:rPr>
+          <w:b/>
+          <w:bCs/>
+          <w:sz w:val="32"/>
+          <w:szCs w:val="32"/>
+        </w:rPr>
+        <w:t>Viable</w:t>
+      </w:r>
+      <w:proofErr w:type="spellEnd"/>
+      <w:r>
+        <w:rPr>
+          <w:b/>
+          <w:bCs/>
+          <w:sz w:val="32"/>
+          <w:szCs w:val="32"/>
+        </w:rPr>
+        <w:t xml:space="preserve"> Product</w:t>
+      </w:r>
+    </w:p>
+    <w:p>
+      <w:r>
+        <w:t>Login side</w:t>
+      </w:r>
+    </w:p>
+    <w:p>
+      <w:r>
+        <w:t>Afspille musik</w:t>
+      </w:r>
+    </w:p>
+    <w:p>
+      <w:r>
+        <w:t xml:space="preserve">Hul igennem til </w:t>
+      </w:r>
+      <w:proofErr w:type="spellStart"/>
+      <w:r>
+        <w:t>api’et</w:t>
+      </w:r>
+      <w:proofErr w:type="spellEnd"/>
+    </w:p>
+    <w:p>
+      <w:r>
+        <w:t xml:space="preserve">Liste over sange (rickroll, </w:t>
+      </w:r>
+      <w:proofErr w:type="spellStart"/>
+      <w:r>
+        <w:t>gangnam</w:t>
+      </w:r>
+      <w:proofErr w:type="spellEnd"/>
+      <w:r>
+        <w:t xml:space="preserve"> style, </w:t>
+      </w:r>
+      <w:proofErr w:type="spellStart"/>
+      <w:r>
+        <w:t>harlam</w:t>
+      </w:r>
+      <w:proofErr w:type="spellEnd"/>
+      <w:r>
+        <w:t xml:space="preserve"> shake, </w:t>
+      </w:r>
+      <w:proofErr w:type="spellStart"/>
+      <w:r>
+        <w:t>i’m</w:t>
+      </w:r>
+      <w:proofErr w:type="spellEnd"/>
+      <w:r>
+        <w:t xml:space="preserve"> a </w:t>
+      </w:r>
+      <w:proofErr w:type="spellStart"/>
+      <w:r>
+        <w:t>barbie</w:t>
+      </w:r>
+      <w:proofErr w:type="spellEnd"/>
+      <w:r>
+        <w:t xml:space="preserve"> girl, øde ø)</w:t>
+      </w:r>
+    </w:p>
+    <w:p>
+      <w:r>
+        <w:t>Navigation</w:t>
+      </w:r>
+    </w:p>
+    <w:p/>
+    <w:p/>
+    <w:p/>
+    <w:p>
+      <w:pPr>
+        <w:jc w:val="center"/>
+        <w:rPr>
+          <w:sz w:val="32"/>
+          <w:szCs w:val="32"/>
+        </w:rPr>
+      </w:pPr>
+      <w:r>
+        <w:rPr>
+          <w:sz w:val="32"/>
+          <w:szCs w:val="32"/>
+        </w:rPr>
+        <w:t>Pages</w:t>
+      </w:r>
+    </w:p>
+    <w:p>
+      <w:pPr>
+        <w:pStyle w:val="Listeafsnit"/>
+        <w:numPr>
+          <w:ilvl w:val="0"/>
+          <w:numId w:val="1"/>
+        </w:numPr>
+      </w:pPr>
+      <w:r>
+        <w:t>Login</w:t>
+      </w:r>
+    </w:p>
+    <w:p>
+      <w:pPr>
+        <w:pStyle w:val="Listeafsnit"/>
+        <w:numPr>
+          <w:ilvl w:val="0"/>
+          <w:numId w:val="1"/>
+        </w:numPr>
+      </w:pPr>
+      <w:proofErr w:type="spellStart"/>
+      <w:r>
+        <w:t>Introduction</w:t>
+      </w:r>
+      <w:proofErr w:type="spellEnd"/>
+      <w:r>
+        <w:t xml:space="preserve"> (not </w:t>
+      </w:r>
+      <w:proofErr w:type="spellStart"/>
+      <w:r>
+        <w:t>important</w:t>
+      </w:r>
+      <w:proofErr w:type="spellEnd"/>
+      <w:r>
+        <w:t>)</w:t>
+      </w:r>
+    </w:p>
+    <w:p>
+      <w:pPr>
+        <w:pStyle w:val="Listeafsnit"/>
+        <w:numPr>
+          <w:ilvl w:val="0"/>
+          <w:numId w:val="1"/>
+        </w:numPr>
+      </w:pPr>
+      <w:r>
+        <w:t>Home</w:t>
+      </w:r>
+    </w:p>
+    <w:p>
+      <w:pPr>
+        <w:pStyle w:val="Listeafsnit"/>
+        <w:numPr>
+          <w:ilvl w:val="0"/>
+          <w:numId w:val="1"/>
+        </w:numPr>
+      </w:pPr>
+      <w:proofErr w:type="spellStart"/>
+      <w:r>
+        <w:t>Settings</w:t>
+      </w:r>
+      <w:proofErr w:type="spellEnd"/>
+    </w:p>
+    <w:p>
+      <w:pPr>
+        <w:pStyle w:val="Listeafsnit"/>
+        <w:numPr>
+          <w:ilvl w:val="0"/>
+          <w:numId w:val="1"/>
+        </w:numPr>
+      </w:pPr>
+      <w:proofErr w:type="spellStart"/>
+      <w:r>
+        <w:t>Categories</w:t>
+      </w:r>
+      <w:proofErr w:type="spellEnd"/>
+    </w:p>
+    <w:p>
+      <w:pPr>
+        <w:pStyle w:val="Listeafsnit"/>
+        <w:numPr>
+          <w:ilvl w:val="0"/>
+          <w:numId w:val="1"/>
+        </w:numPr>
+      </w:pPr>
+      <w:r>
+        <w:t>Event feed</w:t>
+      </w:r>
+    </w:p>
+    <w:p>
+      <w:pPr>
+        <w:pStyle w:val="Listeafsnit"/>
+        <w:numPr>
+          <w:ilvl w:val="0"/>
+          <w:numId w:val="1"/>
+        </w:numPr>
+      </w:pPr>
+      <w:proofErr w:type="spellStart"/>
+      <w:r>
+        <w:t>Latest</w:t>
+      </w:r>
+      <w:proofErr w:type="spellEnd"/>
+      <w:r>
+        <w:t xml:space="preserve"> trends</w:t>
+      </w:r>
+    </w:p>
+    <w:p>
+      <w:pPr>
+        <w:pStyle w:val="Listeafsnit"/>
+        <w:numPr>
+          <w:ilvl w:val="0"/>
+          <w:numId w:val="1"/>
+        </w:numPr>
+      </w:pPr>
+      <w:r>
+        <w:t>Songs</w:t>
+      </w:r>
+    </w:p>
+    <w:p>
+      <w:pPr>
+        <w:pStyle w:val="Listeafsnit"/>
+        <w:numPr>
+          <w:ilvl w:val="0"/>
+          <w:numId w:val="1"/>
+        </w:numPr>
+      </w:pPr>
+      <w:r>
+        <w:t>Albums</w:t>
+      </w:r>
+    </w:p>
+    <w:p>
+      <w:pPr>
+        <w:pStyle w:val="Listeafsnit"/>
+        <w:numPr>
+          <w:ilvl w:val="0"/>
+          <w:numId w:val="1"/>
+        </w:numPr>
+      </w:pPr>
+      <w:r>
+        <w:t>Artists</w:t>
+      </w:r>
+    </w:p>
+    <w:p>
+      <w:pPr>
+        <w:pStyle w:val="Listeafsnit"/>
+        <w:numPr>
+          <w:ilvl w:val="0"/>
+          <w:numId w:val="1"/>
+        </w:numPr>
+      </w:pPr>
+      <w:proofErr w:type="spellStart"/>
+      <w:r>
+        <w:t>Playlists</w:t>
+      </w:r>
+      <w:proofErr w:type="spellEnd"/>
+    </w:p>
+    <w:p>
+      <w:pPr>
+        <w:pStyle w:val="Listeafsnit"/>
+        <w:numPr>
+          <w:ilvl w:val="0"/>
+          <w:numId w:val="1"/>
+        </w:numPr>
+      </w:pPr>
+      <w:r>
+        <w:t>Search</w:t>
       </w:r>
     </w:p>
     <w:sectPr>

</xml_diff>